<commit_message>
add students and initialize classroom working
</commit_message>
<xml_diff>
--- a/Soikot/Schema.docx
+++ b/Soikot/Schema.docx
@@ -184,7 +184,18 @@
           <w:szCs w:val="40"/>
           <w:lang w:val="en-US"/>
         </w:rPr>
-        <w:t>, password,  section_id, course_id )</w:t>
+        <w:t>, password</w:t>
+      </w:r>
+      <w:bookmarkStart w:id="0" w:name="_GoBack"/>
+      <w:bookmarkEnd w:id="0"/>
+      <w:r>
+        <w:rPr>
+          <w:rFonts w:hint="default"/>
+          <w:sz w:val="40"/>
+          <w:szCs w:val="40"/>
+          <w:lang w:val="en-US"/>
+        </w:rPr>
+        <w:t xml:space="preserve"> )</w:t>
       </w:r>
     </w:p>
     <w:p>
@@ -275,19 +286,7 @@
           <w:u w:val="single"/>
           <w:lang w:val="en-US"/>
         </w:rPr>
-        <w:t>course_id, se</w:t>
-      </w:r>
-      <w:bookmarkStart w:id="0" w:name="_GoBack"/>
-      <w:bookmarkEnd w:id="0"/>
-      <w:r>
-        <w:rPr>
-          <w:rFonts w:hint="default"/>
-          <w:sz w:val="40"/>
-          <w:szCs w:val="40"/>
-          <w:u w:val="single"/>
-          <w:lang w:val="en-US"/>
-        </w:rPr>
-        <w:t>ction_id,</w:t>
+        <w:t>course_id, section_id,</w:t>
       </w:r>
       <w:r>
         <w:rPr>
@@ -473,7 +472,7 @@
     <w:lsdException w:unhideWhenUsed="0" w:uiPriority="0" w:semiHidden="0" w:name="HTML Sample"/>
     <w:lsdException w:unhideWhenUsed="0" w:uiPriority="0" w:semiHidden="0" w:name="HTML Typewriter"/>
     <w:lsdException w:unhideWhenUsed="0" w:uiPriority="0" w:semiHidden="0" w:name="HTML Variable"/>
-    <w:lsdException w:unhideWhenUsed="0" w:uiPriority="0" w:name="Normal Table"/>
+    <w:lsdException w:qFormat="1" w:unhideWhenUsed="0" w:uiPriority="0" w:name="Normal Table"/>
     <w:lsdException w:unhideWhenUsed="0" w:uiPriority="0" w:semiHidden="0" w:name="annotation subject"/>
     <w:lsdException w:unhideWhenUsed="0" w:uiPriority="0" w:semiHidden="0" w:name="Table Simple 1"/>
     <w:lsdException w:unhideWhenUsed="0" w:uiPriority="0" w:semiHidden="0" w:name="Table Simple 2"/>
@@ -637,6 +636,7 @@
   <w:style w:type="table" w:default="1" w:styleId="3">
     <w:name w:val="Normal Table"/>
     <w:semiHidden/>
+    <w:qFormat/>
     <w:uiPriority w:val="0"/>
     <w:tblPr>
       <w:tblCellMar>

</xml_diff>